<commit_message>
Added jobs completed and their dates for the job handout
</commit_message>
<xml_diff>
--- a/Job Handout.docx
+++ b/Job Handout.docx
@@ -202,7 +202,7 @@
         <w:rPr>
           <w:sz w:val="28"/>
         </w:rPr>
-        <w:t>UI Designs</w:t>
+        <w:t>UI Designs and Implementation</w:t>
       </w:r>
       <w:r>
         <w:rPr>
@@ -265,6 +265,52 @@
         </w:rPr>
         <w:t xml:space="preserve"> designs from this are consistent across all other pages)</w:t>
       </w:r>
+      <w:r>
+        <w:rPr>
+          <w:sz w:val="28"/>
+        </w:rPr>
+        <w:t xml:space="preserve"> (</w:t>
+      </w:r>
+      <w:r>
+        <w:rPr>
+          <w:b/>
+          <w:sz w:val="28"/>
+        </w:rPr>
+        <w:t>Matthew Blundell</w:t>
+      </w:r>
+      <w:r>
+        <w:rPr>
+          <w:b/>
+          <w:sz w:val="28"/>
+        </w:rPr>
+        <w:t xml:space="preserve"> </w:t>
+      </w:r>
+      <w:r>
+        <w:rPr>
+          <w:b/>
+          <w:sz w:val="28"/>
+        </w:rPr>
+        <w:t>Taken</w:t>
+      </w:r>
+      <w:r>
+        <w:rPr>
+          <w:sz w:val="28"/>
+        </w:rPr>
+        <w:t>) (</w:t>
+      </w:r>
+      <w:r>
+        <w:rPr>
+          <w:b/>
+          <w:sz w:val="28"/>
+        </w:rPr>
+        <w:t>Completed</w:t>
+      </w:r>
+      <w:r>
+        <w:rPr>
+          <w:sz w:val="28"/>
+        </w:rPr>
+        <w:t>)</w:t>
+      </w:r>
     </w:p>
     <w:p>
       <w:pPr>
@@ -283,6 +329,39 @@
         </w:rPr>
         <w:t>Search Results Page</w:t>
       </w:r>
+      <w:r>
+        <w:rPr>
+          <w:sz w:val="28"/>
+        </w:rPr>
+        <w:t xml:space="preserve"> (</w:t>
+      </w:r>
+      <w:r>
+        <w:rPr>
+          <w:b/>
+          <w:sz w:val="28"/>
+        </w:rPr>
+        <w:t xml:space="preserve">Luke Daniels </w:t>
+      </w:r>
+      <w:r>
+        <w:rPr>
+          <w:b/>
+          <w:sz w:val="28"/>
+        </w:rPr>
+        <w:t xml:space="preserve">and Thomas Walker </w:t>
+      </w:r>
+      <w:r>
+        <w:rPr>
+          <w:b/>
+          <w:sz w:val="28"/>
+        </w:rPr>
+        <w:t>Taken</w:t>
+      </w:r>
+      <w:r>
+        <w:rPr>
+          <w:sz w:val="28"/>
+        </w:rPr>
+        <w:t>)</w:t>
+      </w:r>
     </w:p>
     <w:p>
       <w:pPr>
@@ -301,6 +380,32 @@
         </w:rPr>
         <w:t>Car Information Page</w:t>
       </w:r>
+      <w:r>
+        <w:rPr>
+          <w:sz w:val="28"/>
+        </w:rPr>
+        <w:t xml:space="preserve"> (</w:t>
+      </w:r>
+      <w:r>
+        <w:rPr>
+          <w:b/>
+          <w:sz w:val="28"/>
+        </w:rPr>
+        <w:t>Mohammed Osman</w:t>
+      </w:r>
+      <w:r>
+        <w:rPr>
+          <w:b/>
+          <w:sz w:val="28"/>
+        </w:rPr>
+        <w:t xml:space="preserve"> Taken</w:t>
+      </w:r>
+      <w:r>
+        <w:rPr>
+          <w:sz w:val="28"/>
+        </w:rPr>
+        <w:t xml:space="preserve">) </w:t>
+      </w:r>
     </w:p>
     <w:p>
       <w:pPr>
@@ -319,6 +424,31 @@
         </w:rPr>
         <w:t>Reporting page</w:t>
       </w:r>
+      <w:r>
+        <w:rPr>
+          <w:sz w:val="28"/>
+        </w:rPr>
+        <w:t xml:space="preserve"> (</w:t>
+      </w:r>
+      <w:r>
+        <w:rPr>
+          <w:b/>
+          <w:sz w:val="28"/>
+        </w:rPr>
+        <w:t>Thomas Walker Taken</w:t>
+      </w:r>
+      <w:r>
+        <w:rPr>
+          <w:sz w:val="28"/>
+        </w:rPr>
+        <w:t>)</w:t>
+      </w:r>
+      <w:r>
+        <w:rPr>
+          <w:sz w:val="28"/>
+        </w:rPr>
+        <w:t xml:space="preserve"> </w:t>
+      </w:r>
     </w:p>
     <w:p>
       <w:pPr>
@@ -337,6 +467,31 @@
         </w:rPr>
         <w:t>Display Data for report page</w:t>
       </w:r>
+      <w:r>
+        <w:rPr>
+          <w:sz w:val="28"/>
+        </w:rPr>
+        <w:t xml:space="preserve"> </w:t>
+      </w:r>
+      <w:r>
+        <w:rPr>
+          <w:sz w:val="28"/>
+        </w:rPr>
+        <w:t>(</w:t>
+      </w:r>
+      <w:r>
+        <w:rPr>
+          <w:b/>
+          <w:sz w:val="28"/>
+        </w:rPr>
+        <w:t>Thomas Walker Taken</w:t>
+      </w:r>
+      <w:r>
+        <w:rPr>
+          <w:sz w:val="28"/>
+        </w:rPr>
+        <w:t>)</w:t>
+      </w:r>
     </w:p>
     <w:p>
       <w:pPr>
@@ -354,6 +509,25 @@
           <w:sz w:val="28"/>
         </w:rPr>
         <w:t>Customer Profile Page</w:t>
+      </w:r>
+      <w:r>
+        <w:rPr>
+          <w:sz w:val="28"/>
+        </w:rPr>
+        <w:t xml:space="preserve"> (</w:t>
+      </w:r>
+      <w:r>
+        <w:rPr>
+          <w:b/>
+          <w:sz w:val="28"/>
+        </w:rPr>
+        <w:t>Jacob Coorey Taken</w:t>
+      </w:r>
+      <w:r>
+        <w:rPr>
+          <w:sz w:val="28"/>
+        </w:rPr>
+        <w:t>)</w:t>
       </w:r>
     </w:p>
     <w:p>
@@ -516,6 +690,44 @@
         </w:rPr>
         <w:t>)</w:t>
       </w:r>
+      <w:r>
+        <w:rPr>
+          <w:sz w:val="28"/>
+        </w:rPr>
+        <w:t xml:space="preserve"> (</w:t>
+      </w:r>
+      <w:r>
+        <w:rPr>
+          <w:b/>
+          <w:sz w:val="28"/>
+        </w:rPr>
+        <w:t>Luke Daniels Taken</w:t>
+      </w:r>
+      <w:r>
+        <w:rPr>
+          <w:sz w:val="28"/>
+        </w:rPr>
+        <w:t>)</w:t>
+      </w:r>
+      <w:r>
+        <w:rPr>
+          <w:sz w:val="28"/>
+        </w:rPr>
+        <w:t xml:space="preserve"> (</w:t>
+      </w:r>
+      <w:r>
+        <w:rPr>
+          <w:b/>
+          <w:sz w:val="28"/>
+        </w:rPr>
+        <w:t>Completed</w:t>
+      </w:r>
+      <w:r>
+        <w:rPr>
+          <w:sz w:val="28"/>
+        </w:rPr>
+        <w:t>)</w:t>
+      </w:r>
     </w:p>
     <w:p>
       <w:pPr>
@@ -663,7 +875,23 @@
           <w:i/>
           <w:sz w:val="28"/>
         </w:rPr>
-        <w:t>(Update breakdown for sprint 2 prior to starting</w:t>
+        <w:t>(Update breakdown for sprint 2</w:t>
+      </w:r>
+      <w:r>
+        <w:rPr>
+          <w:b/>
+          <w:i/>
+          <w:sz w:val="28"/>
+        </w:rPr>
+        <w:t>,</w:t>
+      </w:r>
+      <w:r>
+        <w:rPr>
+          <w:b/>
+          <w:i/>
+          <w:sz w:val="28"/>
+        </w:rPr>
+        <w:t xml:space="preserve"> prior to starting</w:t>
       </w:r>
       <w:r>
         <w:rPr>
@@ -986,7 +1214,13 @@
         <w:rPr>
           <w:sz w:val="28"/>
         </w:rPr>
-        <w:t>UI Designs – Home Page.</w:t>
+        <w:t>UI Designs and Implementation</w:t>
+      </w:r>
+      <w:r>
+        <w:rPr>
+          <w:sz w:val="28"/>
+        </w:rPr>
+        <w:t xml:space="preserve"> – Home Page.</w:t>
       </w:r>
     </w:p>
     <w:p>
@@ -1019,6 +1253,19 @@
         </w:rPr>
         <w:t>Discuss and create a general idea of the look of the page with the client and developers</w:t>
       </w:r>
+      <w:r>
+        <w:rPr>
+          <w:sz w:val="28"/>
+        </w:rPr>
+        <w:t xml:space="preserve"> </w:t>
+      </w:r>
+      <w:r>
+        <w:rPr>
+          <w:b/>
+          <w:sz w:val="28"/>
+        </w:rPr>
+        <w:t>(Completed 23/08/2018)</w:t>
+      </w:r>
     </w:p>
     <w:p>
       <w:pPr>
@@ -1037,6 +1284,33 @@
         </w:rPr>
         <w:t>Sketch a rough plan for the UI</w:t>
       </w:r>
+      <w:r>
+        <w:rPr>
+          <w:sz w:val="28"/>
+        </w:rPr>
+        <w:t xml:space="preserve"> </w:t>
+      </w:r>
+      <w:r>
+        <w:rPr>
+          <w:b/>
+          <w:sz w:val="28"/>
+        </w:rPr>
+        <w:t>(Completed 2</w:t>
+      </w:r>
+      <w:r>
+        <w:rPr>
+          <w:b/>
+          <w:sz w:val="28"/>
+        </w:rPr>
+        <w:t>6</w:t>
+      </w:r>
+      <w:r>
+        <w:rPr>
+          <w:b/>
+          <w:sz w:val="28"/>
+        </w:rPr>
+        <w:t>/08/2018)</w:t>
+      </w:r>
     </w:p>
     <w:p>
       <w:pPr>
@@ -1055,41 +1329,136 @@
         </w:rPr>
         <w:t>Build prototypes to show to client</w:t>
       </w:r>
-    </w:p>
-    <w:p>
-      <w:pPr>
-        <w:pStyle w:val="ListParagraph"/>
-        <w:numPr>
-          <w:ilvl w:val="0"/>
-          <w:numId w:val="2"/>
-        </w:numPr>
-        <w:rPr>
-          <w:sz w:val="28"/>
-        </w:rPr>
-      </w:pPr>
-      <w:r>
-        <w:rPr>
-          <w:sz w:val="28"/>
-        </w:rPr>
-        <w:t>If approved to move forward start writing code for page otherwise return and update plans to fit client’s needs</w:t>
-      </w:r>
-    </w:p>
-    <w:p>
-      <w:pPr>
-        <w:pStyle w:val="ListParagraph"/>
-        <w:numPr>
-          <w:ilvl w:val="0"/>
-          <w:numId w:val="2"/>
-        </w:numPr>
-        <w:rPr>
-          <w:sz w:val="28"/>
-        </w:rPr>
-      </w:pPr>
-      <w:r>
-        <w:rPr>
-          <w:sz w:val="28"/>
-        </w:rPr>
-        <w:t>Create individual features for that specific page (Name indicates what kind of features will be added)</w:t>
+      <w:r>
+        <w:rPr>
+          <w:sz w:val="28"/>
+        </w:rPr>
+        <w:t xml:space="preserve"> </w:t>
+      </w:r>
+      <w:r>
+        <w:rPr>
+          <w:b/>
+          <w:sz w:val="28"/>
+        </w:rPr>
+        <w:t xml:space="preserve">(Completed </w:t>
+      </w:r>
+      <w:r>
+        <w:rPr>
+          <w:b/>
+          <w:sz w:val="28"/>
+        </w:rPr>
+        <w:t>30</w:t>
+      </w:r>
+      <w:r>
+        <w:rPr>
+          <w:b/>
+          <w:sz w:val="28"/>
+        </w:rPr>
+        <w:t>/08/2018)</w:t>
+      </w:r>
+    </w:p>
+    <w:p>
+      <w:pPr>
+        <w:pStyle w:val="ListParagraph"/>
+        <w:numPr>
+          <w:ilvl w:val="0"/>
+          <w:numId w:val="2"/>
+        </w:numPr>
+        <w:rPr>
+          <w:sz w:val="28"/>
+        </w:rPr>
+      </w:pPr>
+      <w:r>
+        <w:rPr>
+          <w:sz w:val="28"/>
+        </w:rPr>
+        <w:t>Code and style page</w:t>
+      </w:r>
+      <w:r>
+        <w:rPr>
+          <w:sz w:val="28"/>
+        </w:rPr>
+        <w:t xml:space="preserve"> </w:t>
+      </w:r>
+      <w:r>
+        <w:rPr>
+          <w:b/>
+          <w:sz w:val="28"/>
+        </w:rPr>
+        <w:t xml:space="preserve">(Completed </w:t>
+      </w:r>
+      <w:r>
+        <w:rPr>
+          <w:b/>
+          <w:sz w:val="28"/>
+        </w:rPr>
+        <w:t>01</w:t>
+      </w:r>
+      <w:r>
+        <w:rPr>
+          <w:b/>
+          <w:sz w:val="28"/>
+        </w:rPr>
+        <w:t>/0</w:t>
+      </w:r>
+      <w:r>
+        <w:rPr>
+          <w:b/>
+          <w:sz w:val="28"/>
+        </w:rPr>
+        <w:t>9</w:t>
+      </w:r>
+      <w:r>
+        <w:rPr>
+          <w:b/>
+          <w:sz w:val="28"/>
+        </w:rPr>
+        <w:t>/2018)</w:t>
+      </w:r>
+    </w:p>
+    <w:p>
+      <w:pPr>
+        <w:pStyle w:val="ListParagraph"/>
+        <w:numPr>
+          <w:ilvl w:val="0"/>
+          <w:numId w:val="2"/>
+        </w:numPr>
+        <w:rPr>
+          <w:sz w:val="28"/>
+        </w:rPr>
+      </w:pPr>
+      <w:r>
+        <w:rPr>
+          <w:sz w:val="28"/>
+        </w:rPr>
+        <w:t>Connect and adapt to Django</w:t>
+      </w:r>
+      <w:r>
+        <w:rPr>
+          <w:sz w:val="28"/>
+        </w:rPr>
+        <w:t xml:space="preserve"> </w:t>
+      </w:r>
+      <w:r>
+        <w:rPr>
+          <w:b/>
+          <w:sz w:val="28"/>
+        </w:rPr>
+        <w:t>(Completed 0</w:t>
+      </w:r>
+      <w:r>
+        <w:rPr>
+          <w:b/>
+          <w:sz w:val="28"/>
+        </w:rPr>
+        <w:t>9</w:t>
+      </w:r>
+      <w:r>
+        <w:rPr>
+          <w:b/>
+          <w:sz w:val="28"/>
+        </w:rPr>
+        <w:t>/09/2018)</w:t>
       </w:r>
     </w:p>
     <w:p>
@@ -1149,6 +1518,33 @@
         </w:rPr>
         <w:t>Analyse old database</w:t>
       </w:r>
+      <w:r>
+        <w:rPr>
+          <w:sz w:val="28"/>
+        </w:rPr>
+        <w:t xml:space="preserve"> </w:t>
+      </w:r>
+      <w:r>
+        <w:rPr>
+          <w:b/>
+          <w:sz w:val="28"/>
+        </w:rPr>
+        <w:t>(Completed 2</w:t>
+      </w:r>
+      <w:r>
+        <w:rPr>
+          <w:b/>
+          <w:sz w:val="28"/>
+        </w:rPr>
+        <w:t>2</w:t>
+      </w:r>
+      <w:r>
+        <w:rPr>
+          <w:b/>
+          <w:sz w:val="28"/>
+        </w:rPr>
+        <w:t>/08/2018)</w:t>
+      </w:r>
     </w:p>
     <w:p>
       <w:pPr>
@@ -1167,6 +1563,19 @@
         </w:rPr>
         <w:t>Develop a database model</w:t>
       </w:r>
+      <w:r>
+        <w:rPr>
+          <w:sz w:val="28"/>
+        </w:rPr>
+        <w:t xml:space="preserve"> </w:t>
+      </w:r>
+      <w:r>
+        <w:rPr>
+          <w:b/>
+          <w:sz w:val="28"/>
+        </w:rPr>
+        <w:t>(Completed 22/08/2018)</w:t>
+      </w:r>
     </w:p>
     <w:p>
       <w:pPr>
@@ -1185,6 +1594,19 @@
         </w:rPr>
         <w:t>Share model with team so any features that require an understanding of the database can move forward with their work.</w:t>
       </w:r>
+      <w:r>
+        <w:rPr>
+          <w:sz w:val="28"/>
+        </w:rPr>
+        <w:t xml:space="preserve"> </w:t>
+      </w:r>
+      <w:r>
+        <w:rPr>
+          <w:b/>
+          <w:sz w:val="28"/>
+        </w:rPr>
+        <w:t>(Completed 22/08/2018)</w:t>
+      </w:r>
     </w:p>
     <w:p>
       <w:pPr>
@@ -1203,6 +1625,19 @@
         </w:rPr>
         <w:t>Process old data ready for it to be placed into SQL database</w:t>
       </w:r>
+      <w:r>
+        <w:rPr>
+          <w:sz w:val="28"/>
+        </w:rPr>
+        <w:t xml:space="preserve"> </w:t>
+      </w:r>
+      <w:r>
+        <w:rPr>
+          <w:b/>
+          <w:sz w:val="28"/>
+        </w:rPr>
+        <w:t>(Completed 22/08/2018)</w:t>
+      </w:r>
     </w:p>
     <w:p>
       <w:pPr>
@@ -1221,6 +1656,33 @@
         </w:rPr>
         <w:t>Develop the SQL structure for the database</w:t>
       </w:r>
+      <w:r>
+        <w:rPr>
+          <w:sz w:val="28"/>
+        </w:rPr>
+        <w:t xml:space="preserve"> </w:t>
+      </w:r>
+      <w:r>
+        <w:rPr>
+          <w:b/>
+          <w:sz w:val="28"/>
+        </w:rPr>
+        <w:t>(Completed 2</w:t>
+      </w:r>
+      <w:r>
+        <w:rPr>
+          <w:b/>
+          <w:sz w:val="28"/>
+        </w:rPr>
+        <w:t>3</w:t>
+      </w:r>
+      <w:r>
+        <w:rPr>
+          <w:b/>
+          <w:sz w:val="28"/>
+        </w:rPr>
+        <w:t>/08/2018)</w:t>
+      </w:r>
     </w:p>
     <w:p>
       <w:pPr>
@@ -1239,6 +1701,33 @@
         </w:rPr>
         <w:t>Import data from old system to new SQL database</w:t>
       </w:r>
+      <w:r>
+        <w:rPr>
+          <w:sz w:val="28"/>
+        </w:rPr>
+        <w:t xml:space="preserve"> </w:t>
+      </w:r>
+      <w:r>
+        <w:rPr>
+          <w:b/>
+          <w:sz w:val="28"/>
+        </w:rPr>
+        <w:t>(Completed 2</w:t>
+      </w:r>
+      <w:r>
+        <w:rPr>
+          <w:b/>
+          <w:sz w:val="28"/>
+        </w:rPr>
+        <w:t>3</w:t>
+      </w:r>
+      <w:r>
+        <w:rPr>
+          <w:b/>
+          <w:sz w:val="28"/>
+        </w:rPr>
+        <w:t>/08/2018)</w:t>
+      </w:r>
     </w:p>
     <w:p>
       <w:pPr>
@@ -1257,18 +1746,82 @@
         </w:rPr>
         <w:t>Test data access and authentication</w:t>
       </w:r>
-    </w:p>
-    <w:p>
-      <w:pPr>
-        <w:rPr>
-          <w:sz w:val="28"/>
-        </w:rPr>
-      </w:pPr>
-      <w:r>
-        <w:rPr>
-          <w:sz w:val="28"/>
-        </w:rPr>
-        <w:t>UI Designs – Search Page</w:t>
+      <w:r>
+        <w:rPr>
+          <w:sz w:val="28"/>
+        </w:rPr>
+        <w:t xml:space="preserve"> </w:t>
+      </w:r>
+      <w:r>
+        <w:rPr>
+          <w:b/>
+          <w:sz w:val="28"/>
+        </w:rPr>
+        <w:t>(Completed 2</w:t>
+      </w:r>
+      <w:r>
+        <w:rPr>
+          <w:b/>
+          <w:sz w:val="28"/>
+        </w:rPr>
+        <w:t>4</w:t>
+      </w:r>
+      <w:r>
+        <w:rPr>
+          <w:b/>
+          <w:sz w:val="28"/>
+        </w:rPr>
+        <w:t>/08/2018)</w:t>
+      </w:r>
+    </w:p>
+    <w:p>
+      <w:pPr>
+        <w:pStyle w:val="ListParagraph"/>
+        <w:numPr>
+          <w:ilvl w:val="0"/>
+          <w:numId w:val="2"/>
+        </w:numPr>
+        <w:rPr>
+          <w:sz w:val="28"/>
+        </w:rPr>
+      </w:pPr>
+      <w:r>
+        <w:rPr>
+          <w:sz w:val="28"/>
+        </w:rPr>
+        <w:t>Connect Database to Django</w:t>
+      </w:r>
+      <w:r>
+        <w:rPr>
+          <w:sz w:val="28"/>
+        </w:rPr>
+        <w:t xml:space="preserve"> </w:t>
+      </w:r>
+      <w:r>
+        <w:rPr>
+          <w:b/>
+          <w:sz w:val="28"/>
+        </w:rPr>
+        <w:t>(Completed 24/08/2018)</w:t>
+      </w:r>
+    </w:p>
+    <w:p>
+      <w:pPr>
+        <w:rPr>
+          <w:sz w:val="28"/>
+        </w:rPr>
+      </w:pPr>
+      <w:r>
+        <w:rPr>
+          <w:sz w:val="28"/>
+        </w:rPr>
+        <w:t>UI Designs and Implementation</w:t>
+      </w:r>
+      <w:r>
+        <w:rPr>
+          <w:sz w:val="28"/>
+        </w:rPr>
+        <w:t xml:space="preserve"> – Search Page</w:t>
       </w:r>
     </w:p>
     <w:p>
@@ -1288,6 +1841,33 @@
         </w:rPr>
         <w:t>Discuss and create a general idea of the look of the page with the client and developers</w:t>
       </w:r>
+      <w:r>
+        <w:rPr>
+          <w:sz w:val="28"/>
+        </w:rPr>
+        <w:t xml:space="preserve"> </w:t>
+      </w:r>
+      <w:r>
+        <w:rPr>
+          <w:b/>
+          <w:sz w:val="28"/>
+        </w:rPr>
+        <w:t>(Completed 2</w:t>
+      </w:r>
+      <w:r>
+        <w:rPr>
+          <w:b/>
+          <w:sz w:val="28"/>
+        </w:rPr>
+        <w:t>3</w:t>
+      </w:r>
+      <w:r>
+        <w:rPr>
+          <w:b/>
+          <w:sz w:val="28"/>
+        </w:rPr>
+        <w:t>/08/2018)</w:t>
+      </w:r>
     </w:p>
     <w:p>
       <w:pPr>
@@ -1306,6 +1886,47 @@
         </w:rPr>
         <w:t>Sketch a rough plan for the UI</w:t>
       </w:r>
+      <w:r>
+        <w:rPr>
+          <w:sz w:val="28"/>
+        </w:rPr>
+        <w:t xml:space="preserve"> </w:t>
+      </w:r>
+      <w:r>
+        <w:rPr>
+          <w:b/>
+          <w:sz w:val="28"/>
+        </w:rPr>
+        <w:t xml:space="preserve">(Completed </w:t>
+      </w:r>
+      <w:r>
+        <w:rPr>
+          <w:b/>
+          <w:sz w:val="28"/>
+        </w:rPr>
+        <w:t>08</w:t>
+      </w:r>
+      <w:r>
+        <w:rPr>
+          <w:b/>
+          <w:sz w:val="28"/>
+        </w:rPr>
+        <w:t>/0</w:t>
+      </w:r>
+      <w:r>
+        <w:rPr>
+          <w:b/>
+          <w:sz w:val="28"/>
+        </w:rPr>
+        <w:t>9</w:t>
+      </w:r>
+      <w:r>
+        <w:rPr>
+          <w:b/>
+          <w:sz w:val="28"/>
+        </w:rPr>
+        <w:t>/2018)</w:t>
+      </w:r>
     </w:p>
     <w:p>
       <w:pPr>
@@ -1324,42 +1945,599 @@
         </w:rPr>
         <w:t>Build prototypes to show to client</w:t>
       </w:r>
-    </w:p>
-    <w:p>
-      <w:pPr>
-        <w:pStyle w:val="ListParagraph"/>
-        <w:numPr>
-          <w:ilvl w:val="0"/>
-          <w:numId w:val="2"/>
-        </w:numPr>
-        <w:rPr>
-          <w:sz w:val="28"/>
-        </w:rPr>
-      </w:pPr>
-      <w:r>
-        <w:rPr>
-          <w:sz w:val="28"/>
-        </w:rPr>
-        <w:t>If approved to move forward start writing code for page otherwise return and update plans to fit client’s needs</w:t>
-      </w:r>
-    </w:p>
-    <w:p>
-      <w:pPr>
-        <w:pStyle w:val="ListParagraph"/>
-        <w:numPr>
-          <w:ilvl w:val="0"/>
-          <w:numId w:val="2"/>
-        </w:numPr>
-        <w:rPr>
-          <w:sz w:val="28"/>
-        </w:rPr>
-      </w:pPr>
-      <w:r>
-        <w:rPr>
-          <w:sz w:val="28"/>
-        </w:rPr>
-        <w:t>Create individual features for that specific page (Name indicates what kind of features will be added)</w:t>
-      </w:r>
+      <w:r>
+        <w:rPr>
+          <w:sz w:val="28"/>
+        </w:rPr>
+        <w:t xml:space="preserve"> </w:t>
+      </w:r>
+      <w:r>
+        <w:rPr>
+          <w:b/>
+          <w:sz w:val="28"/>
+        </w:rPr>
+        <w:t xml:space="preserve">(Completed </w:t>
+      </w:r>
+      <w:r>
+        <w:rPr>
+          <w:b/>
+          <w:sz w:val="28"/>
+        </w:rPr>
+        <w:t>08</w:t>
+      </w:r>
+      <w:r>
+        <w:rPr>
+          <w:b/>
+          <w:sz w:val="28"/>
+        </w:rPr>
+        <w:t>/0</w:t>
+      </w:r>
+      <w:r>
+        <w:rPr>
+          <w:b/>
+          <w:sz w:val="28"/>
+        </w:rPr>
+        <w:t>9</w:t>
+      </w:r>
+      <w:r>
+        <w:rPr>
+          <w:b/>
+          <w:sz w:val="28"/>
+        </w:rPr>
+        <w:t>/2018)</w:t>
+      </w:r>
+    </w:p>
+    <w:p>
+      <w:pPr>
+        <w:pStyle w:val="ListParagraph"/>
+        <w:numPr>
+          <w:ilvl w:val="0"/>
+          <w:numId w:val="2"/>
+        </w:numPr>
+        <w:rPr>
+          <w:sz w:val="28"/>
+        </w:rPr>
+      </w:pPr>
+      <w:r>
+        <w:rPr>
+          <w:sz w:val="28"/>
+        </w:rPr>
+        <w:t>Code and style page</w:t>
+      </w:r>
+      <w:r>
+        <w:rPr>
+          <w:sz w:val="28"/>
+        </w:rPr>
+        <w:t xml:space="preserve"> </w:t>
+      </w:r>
+    </w:p>
+    <w:p>
+      <w:pPr>
+        <w:pStyle w:val="ListParagraph"/>
+        <w:numPr>
+          <w:ilvl w:val="0"/>
+          <w:numId w:val="2"/>
+        </w:numPr>
+        <w:rPr>
+          <w:sz w:val="28"/>
+        </w:rPr>
+      </w:pPr>
+      <w:r>
+        <w:rPr>
+          <w:sz w:val="28"/>
+        </w:rPr>
+        <w:t>Some minor search functionality with the Django server and database for testing</w:t>
+      </w:r>
+    </w:p>
+    <w:p>
+      <w:pPr>
+        <w:rPr>
+          <w:b/>
+          <w:sz w:val="28"/>
+        </w:rPr>
+      </w:pPr>
+    </w:p>
+    <w:p>
+      <w:pPr>
+        <w:rPr>
+          <w:b/>
+          <w:sz w:val="28"/>
+        </w:rPr>
+      </w:pPr>
+      <w:r>
+        <w:rPr>
+          <w:b/>
+          <w:sz w:val="28"/>
+        </w:rPr>
+        <w:t>Jacob Coorey</w:t>
+      </w:r>
+    </w:p>
+    <w:p>
+      <w:pPr>
+        <w:rPr>
+          <w:sz w:val="28"/>
+        </w:rPr>
+      </w:pPr>
+      <w:r>
+        <w:rPr>
+          <w:sz w:val="28"/>
+        </w:rPr>
+        <w:t>Jobs Taken:</w:t>
+      </w:r>
+    </w:p>
+    <w:p>
+      <w:pPr>
+        <w:rPr>
+          <w:sz w:val="28"/>
+        </w:rPr>
+      </w:pPr>
+      <w:r>
+        <w:rPr>
+          <w:sz w:val="28"/>
+        </w:rPr>
+        <w:t>UI Designs and Implementation</w:t>
+      </w:r>
+      <w:r>
+        <w:rPr>
+          <w:sz w:val="28"/>
+        </w:rPr>
+        <w:t xml:space="preserve"> – Customer Profile Page</w:t>
+      </w:r>
+    </w:p>
+    <w:p>
+      <w:pPr>
+        <w:rPr>
+          <w:sz w:val="28"/>
+        </w:rPr>
+      </w:pPr>
+      <w:r>
+        <w:rPr>
+          <w:sz w:val="28"/>
+        </w:rPr>
+        <w:t>Job breakdown:</w:t>
+      </w:r>
+    </w:p>
+    <w:p>
+      <w:pPr>
+        <w:pStyle w:val="ListParagraph"/>
+        <w:numPr>
+          <w:ilvl w:val="0"/>
+          <w:numId w:val="2"/>
+        </w:numPr>
+        <w:rPr>
+          <w:sz w:val="28"/>
+        </w:rPr>
+      </w:pPr>
+      <w:r>
+        <w:rPr>
+          <w:sz w:val="28"/>
+        </w:rPr>
+        <w:t>Discuss and create a general idea of the look of the page with the client and developers</w:t>
+      </w:r>
+      <w:r>
+        <w:rPr>
+          <w:sz w:val="28"/>
+        </w:rPr>
+        <w:t xml:space="preserve"> </w:t>
+      </w:r>
+      <w:r>
+        <w:rPr>
+          <w:b/>
+          <w:sz w:val="28"/>
+        </w:rPr>
+        <w:t>(Completed 23/08/2018)</w:t>
+      </w:r>
+    </w:p>
+    <w:p>
+      <w:pPr>
+        <w:pStyle w:val="ListParagraph"/>
+        <w:numPr>
+          <w:ilvl w:val="0"/>
+          <w:numId w:val="2"/>
+        </w:numPr>
+        <w:rPr>
+          <w:sz w:val="28"/>
+        </w:rPr>
+      </w:pPr>
+      <w:r>
+        <w:rPr>
+          <w:sz w:val="28"/>
+        </w:rPr>
+        <w:t>Sketch a rough plan for the UI</w:t>
+      </w:r>
+      <w:r>
+        <w:rPr>
+          <w:sz w:val="28"/>
+        </w:rPr>
+        <w:t xml:space="preserve"> </w:t>
+      </w:r>
+      <w:r>
+        <w:rPr>
+          <w:b/>
+          <w:sz w:val="28"/>
+        </w:rPr>
+        <w:t xml:space="preserve">(Completed </w:t>
+      </w:r>
+      <w:r>
+        <w:rPr>
+          <w:b/>
+          <w:sz w:val="28"/>
+        </w:rPr>
+        <w:t>01</w:t>
+      </w:r>
+      <w:r>
+        <w:rPr>
+          <w:b/>
+          <w:sz w:val="28"/>
+        </w:rPr>
+        <w:t>/0</w:t>
+      </w:r>
+      <w:r>
+        <w:rPr>
+          <w:b/>
+          <w:sz w:val="28"/>
+        </w:rPr>
+        <w:t>9</w:t>
+      </w:r>
+      <w:r>
+        <w:rPr>
+          <w:b/>
+          <w:sz w:val="28"/>
+        </w:rPr>
+        <w:t>/2018)</w:t>
+      </w:r>
+    </w:p>
+    <w:p>
+      <w:pPr>
+        <w:pStyle w:val="ListParagraph"/>
+        <w:numPr>
+          <w:ilvl w:val="0"/>
+          <w:numId w:val="2"/>
+        </w:numPr>
+        <w:rPr>
+          <w:sz w:val="28"/>
+        </w:rPr>
+      </w:pPr>
+      <w:r>
+        <w:rPr>
+          <w:sz w:val="28"/>
+        </w:rPr>
+        <w:t>Build prototypes to show to client</w:t>
+      </w:r>
+    </w:p>
+    <w:p>
+      <w:pPr>
+        <w:pStyle w:val="ListParagraph"/>
+        <w:numPr>
+          <w:ilvl w:val="0"/>
+          <w:numId w:val="2"/>
+        </w:numPr>
+        <w:rPr>
+          <w:sz w:val="28"/>
+        </w:rPr>
+      </w:pPr>
+      <w:r>
+        <w:rPr>
+          <w:sz w:val="28"/>
+        </w:rPr>
+        <w:t>Code and style page</w:t>
+      </w:r>
+    </w:p>
+    <w:p>
+      <w:pPr>
+        <w:pStyle w:val="ListParagraph"/>
+        <w:numPr>
+          <w:ilvl w:val="0"/>
+          <w:numId w:val="2"/>
+        </w:numPr>
+        <w:rPr>
+          <w:sz w:val="28"/>
+        </w:rPr>
+      </w:pPr>
+      <w:r>
+        <w:rPr>
+          <w:sz w:val="28"/>
+        </w:rPr>
+        <w:t>Connect to Django for customer information to be extracted from the database</w:t>
+      </w:r>
+      <w:r>
+        <w:rPr>
+          <w:sz w:val="28"/>
+        </w:rPr>
+        <w:t xml:space="preserve"> and shown on the page</w:t>
+      </w:r>
+    </w:p>
+    <w:p>
+      <w:pPr>
+        <w:rPr>
+          <w:b/>
+          <w:sz w:val="28"/>
+        </w:rPr>
+      </w:pPr>
+      <w:r>
+        <w:rPr>
+          <w:b/>
+          <w:sz w:val="28"/>
+        </w:rPr>
+        <w:t>Mohammed Osman</w:t>
+      </w:r>
+    </w:p>
+    <w:p>
+      <w:pPr>
+        <w:rPr>
+          <w:sz w:val="28"/>
+        </w:rPr>
+      </w:pPr>
+      <w:r>
+        <w:rPr>
+          <w:sz w:val="28"/>
+        </w:rPr>
+        <w:t>Jobs Taken:</w:t>
+      </w:r>
+    </w:p>
+    <w:p>
+      <w:pPr>
+        <w:rPr>
+          <w:sz w:val="28"/>
+        </w:rPr>
+      </w:pPr>
+      <w:r>
+        <w:rPr>
+          <w:sz w:val="28"/>
+        </w:rPr>
+        <w:t>UI Designs and Implementation</w:t>
+      </w:r>
+      <w:r>
+        <w:rPr>
+          <w:sz w:val="28"/>
+        </w:rPr>
+        <w:t xml:space="preserve"> – Car Information Page</w:t>
+      </w:r>
+    </w:p>
+    <w:p>
+      <w:pPr>
+        <w:rPr>
+          <w:sz w:val="28"/>
+        </w:rPr>
+      </w:pPr>
+      <w:r>
+        <w:rPr>
+          <w:sz w:val="28"/>
+        </w:rPr>
+        <w:t>Job breakdown:</w:t>
+      </w:r>
+    </w:p>
+    <w:p>
+      <w:pPr>
+        <w:pStyle w:val="ListParagraph"/>
+        <w:numPr>
+          <w:ilvl w:val="0"/>
+          <w:numId w:val="2"/>
+        </w:numPr>
+        <w:rPr>
+          <w:sz w:val="28"/>
+        </w:rPr>
+      </w:pPr>
+      <w:r>
+        <w:rPr>
+          <w:sz w:val="28"/>
+        </w:rPr>
+        <w:t>Discuss and create a general idea of the look of the page with the client and developers</w:t>
+      </w:r>
+      <w:r>
+        <w:rPr>
+          <w:sz w:val="28"/>
+        </w:rPr>
+        <w:t xml:space="preserve"> </w:t>
+      </w:r>
+      <w:r>
+        <w:rPr>
+          <w:b/>
+          <w:sz w:val="28"/>
+        </w:rPr>
+        <w:t>(Completed 23/08/2018)</w:t>
+      </w:r>
+    </w:p>
+    <w:p>
+      <w:pPr>
+        <w:pStyle w:val="ListParagraph"/>
+        <w:numPr>
+          <w:ilvl w:val="0"/>
+          <w:numId w:val="2"/>
+        </w:numPr>
+        <w:rPr>
+          <w:sz w:val="28"/>
+        </w:rPr>
+      </w:pPr>
+      <w:r>
+        <w:rPr>
+          <w:sz w:val="28"/>
+        </w:rPr>
+        <w:t>Sketch a rough plan for the UI</w:t>
+      </w:r>
+      <w:r>
+        <w:rPr>
+          <w:sz w:val="28"/>
+        </w:rPr>
+        <w:t xml:space="preserve"> </w:t>
+      </w:r>
+      <w:r>
+        <w:rPr>
+          <w:b/>
+          <w:sz w:val="28"/>
+        </w:rPr>
+        <w:t xml:space="preserve">(Completed </w:t>
+      </w:r>
+      <w:r>
+        <w:rPr>
+          <w:b/>
+          <w:sz w:val="28"/>
+        </w:rPr>
+        <w:t>01</w:t>
+      </w:r>
+      <w:r>
+        <w:rPr>
+          <w:b/>
+          <w:sz w:val="28"/>
+        </w:rPr>
+        <w:t>/0</w:t>
+      </w:r>
+      <w:r>
+        <w:rPr>
+          <w:b/>
+          <w:sz w:val="28"/>
+        </w:rPr>
+        <w:t>9</w:t>
+      </w:r>
+      <w:r>
+        <w:rPr>
+          <w:b/>
+          <w:sz w:val="28"/>
+        </w:rPr>
+        <w:t>/2018)</w:t>
+      </w:r>
+    </w:p>
+    <w:p>
+      <w:pPr>
+        <w:pStyle w:val="ListParagraph"/>
+        <w:numPr>
+          <w:ilvl w:val="0"/>
+          <w:numId w:val="2"/>
+        </w:numPr>
+        <w:rPr>
+          <w:sz w:val="28"/>
+        </w:rPr>
+      </w:pPr>
+      <w:r>
+        <w:rPr>
+          <w:sz w:val="28"/>
+        </w:rPr>
+        <w:t>Build prototypes to show to client</w:t>
+      </w:r>
+      <w:r>
+        <w:rPr>
+          <w:sz w:val="28"/>
+        </w:rPr>
+        <w:t xml:space="preserve"> </w:t>
+      </w:r>
+      <w:r>
+        <w:rPr>
+          <w:b/>
+          <w:sz w:val="28"/>
+        </w:rPr>
+        <w:t>(Completed 01/09/2018)</w:t>
+      </w:r>
+    </w:p>
+    <w:p>
+      <w:pPr>
+        <w:pStyle w:val="ListParagraph"/>
+        <w:numPr>
+          <w:ilvl w:val="0"/>
+          <w:numId w:val="2"/>
+        </w:numPr>
+        <w:rPr>
+          <w:sz w:val="28"/>
+        </w:rPr>
+      </w:pPr>
+      <w:r>
+        <w:rPr>
+          <w:sz w:val="28"/>
+        </w:rPr>
+        <w:t>Code and style page</w:t>
+      </w:r>
+      <w:r>
+        <w:rPr>
+          <w:sz w:val="28"/>
+        </w:rPr>
+        <w:t xml:space="preserve"> </w:t>
+      </w:r>
+      <w:r>
+        <w:rPr>
+          <w:b/>
+          <w:sz w:val="28"/>
+        </w:rPr>
+        <w:t xml:space="preserve">(Completed </w:t>
+      </w:r>
+      <w:r>
+        <w:rPr>
+          <w:b/>
+          <w:sz w:val="28"/>
+        </w:rPr>
+        <w:t>10</w:t>
+      </w:r>
+      <w:r>
+        <w:rPr>
+          <w:b/>
+          <w:sz w:val="28"/>
+        </w:rPr>
+        <w:t>/09/2018)</w:t>
+      </w:r>
+    </w:p>
+    <w:p>
+      <w:pPr>
+        <w:pStyle w:val="ListParagraph"/>
+        <w:numPr>
+          <w:ilvl w:val="0"/>
+          <w:numId w:val="2"/>
+        </w:numPr>
+        <w:rPr>
+          <w:sz w:val="28"/>
+        </w:rPr>
+      </w:pPr>
+      <w:r>
+        <w:rPr>
+          <w:sz w:val="28"/>
+        </w:rPr>
+        <w:t>Connect to Django for Vehicle information to be extracted from the database and shown on the page</w:t>
+      </w:r>
+    </w:p>
+    <w:p>
+      <w:pPr>
+        <w:rPr>
+          <w:b/>
+          <w:sz w:val="28"/>
+        </w:rPr>
+      </w:pPr>
+    </w:p>
+    <w:p>
+      <w:pPr>
+        <w:rPr>
+          <w:b/>
+          <w:sz w:val="28"/>
+        </w:rPr>
+      </w:pPr>
+    </w:p>
+    <w:p>
+      <w:pPr>
+        <w:rPr>
+          <w:b/>
+          <w:sz w:val="28"/>
+        </w:rPr>
+      </w:pPr>
+    </w:p>
+    <w:p>
+      <w:pPr>
+        <w:rPr>
+          <w:b/>
+          <w:sz w:val="28"/>
+        </w:rPr>
+      </w:pPr>
+    </w:p>
+    <w:p>
+      <w:pPr>
+        <w:rPr>
+          <w:b/>
+          <w:sz w:val="28"/>
+        </w:rPr>
+      </w:pPr>
+    </w:p>
+    <w:p>
+      <w:pPr>
+        <w:rPr>
+          <w:b/>
+          <w:sz w:val="28"/>
+        </w:rPr>
+      </w:pPr>
     </w:p>
     <w:p>
       <w:pPr>
@@ -1382,7 +2560,7 @@
           <w:sz w:val="28"/>
         </w:rPr>
         <w:lastRenderedPageBreak/>
-        <w:t>Jacob Coorey</w:t>
+        <w:t>Thomas Walker</w:t>
       </w:r>
     </w:p>
     <w:p>
@@ -1408,7 +2586,31 @@
         <w:rPr>
           <w:sz w:val="28"/>
         </w:rPr>
-        <w:t>UI Designs – Customer Profile Page</w:t>
+        <w:t>UI Designs and Implementation</w:t>
+      </w:r>
+      <w:r>
+        <w:rPr>
+          <w:sz w:val="28"/>
+        </w:rPr>
+        <w:t xml:space="preserve"> </w:t>
+      </w:r>
+      <w:r>
+        <w:rPr>
+          <w:sz w:val="28"/>
+        </w:rPr>
+        <w:t>–</w:t>
+      </w:r>
+      <w:r>
+        <w:rPr>
+          <w:sz w:val="28"/>
+        </w:rPr>
+        <w:t xml:space="preserve"> </w:t>
+      </w:r>
+      <w:r>
+        <w:rPr>
+          <w:sz w:val="28"/>
+        </w:rPr>
+        <w:t>Reporting Page</w:t>
       </w:r>
     </w:p>
     <w:p>
@@ -1441,278 +2643,356 @@
         </w:rPr>
         <w:t>Discuss and create a general idea of the look of the page with the client and developers</w:t>
       </w:r>
-    </w:p>
-    <w:p>
-      <w:pPr>
-        <w:pStyle w:val="ListParagraph"/>
-        <w:numPr>
-          <w:ilvl w:val="0"/>
-          <w:numId w:val="2"/>
-        </w:numPr>
-        <w:rPr>
-          <w:sz w:val="28"/>
-        </w:rPr>
-      </w:pPr>
-      <w:r>
-        <w:rPr>
-          <w:sz w:val="28"/>
-        </w:rPr>
-        <w:t>Sketch a rough plan for the UI</w:t>
-      </w:r>
-    </w:p>
-    <w:p>
-      <w:pPr>
-        <w:pStyle w:val="ListParagraph"/>
-        <w:numPr>
-          <w:ilvl w:val="0"/>
-          <w:numId w:val="2"/>
-        </w:numPr>
-        <w:rPr>
-          <w:sz w:val="28"/>
-        </w:rPr>
-      </w:pPr>
-      <w:r>
-        <w:rPr>
-          <w:sz w:val="28"/>
-        </w:rPr>
-        <w:t>Build prototypes to show to client</w:t>
-      </w:r>
-    </w:p>
-    <w:p>
-      <w:pPr>
-        <w:pStyle w:val="ListParagraph"/>
-        <w:numPr>
-          <w:ilvl w:val="0"/>
-          <w:numId w:val="2"/>
-        </w:numPr>
-        <w:rPr>
-          <w:sz w:val="28"/>
-        </w:rPr>
-      </w:pPr>
-      <w:r>
-        <w:rPr>
-          <w:sz w:val="28"/>
-        </w:rPr>
-        <w:t>If approved to move forward start writing code for page otherwise return and update plans to fit client’s needs</w:t>
-      </w:r>
-    </w:p>
-    <w:p>
-      <w:pPr>
-        <w:pStyle w:val="ListParagraph"/>
-        <w:numPr>
-          <w:ilvl w:val="0"/>
-          <w:numId w:val="2"/>
-        </w:numPr>
-        <w:rPr>
-          <w:sz w:val="28"/>
-        </w:rPr>
-      </w:pPr>
-      <w:r>
-        <w:rPr>
-          <w:sz w:val="28"/>
-        </w:rPr>
-        <w:t>Create individual features for that specific page (Name indicates what kind of features will be added)</w:t>
-      </w:r>
-    </w:p>
-    <w:p>
-      <w:pPr>
-        <w:rPr>
-          <w:b/>
-          <w:sz w:val="28"/>
-        </w:rPr>
-      </w:pPr>
-      <w:r>
-        <w:rPr>
-          <w:b/>
-          <w:sz w:val="28"/>
-        </w:rPr>
-        <w:t>Mohammed Osman</w:t>
-      </w:r>
-    </w:p>
-    <w:p>
-      <w:pPr>
-        <w:rPr>
-          <w:sz w:val="28"/>
-        </w:rPr>
-      </w:pPr>
-      <w:r>
-        <w:rPr>
-          <w:sz w:val="28"/>
-        </w:rPr>
-        <w:t>Jobs Taken:</w:t>
-      </w:r>
-    </w:p>
-    <w:p>
-      <w:pPr>
-        <w:rPr>
-          <w:sz w:val="28"/>
-        </w:rPr>
-      </w:pPr>
-      <w:r>
-        <w:rPr>
-          <w:sz w:val="28"/>
-        </w:rPr>
-        <w:t>UI Designs – Car Information Page</w:t>
-      </w:r>
-    </w:p>
-    <w:p>
-      <w:pPr>
-        <w:rPr>
-          <w:sz w:val="28"/>
-        </w:rPr>
-      </w:pPr>
-      <w:r>
-        <w:rPr>
-          <w:sz w:val="28"/>
-        </w:rPr>
-        <w:t>Job breakdown:</w:t>
-      </w:r>
-    </w:p>
-    <w:p>
-      <w:pPr>
-        <w:pStyle w:val="ListParagraph"/>
-        <w:numPr>
-          <w:ilvl w:val="0"/>
-          <w:numId w:val="2"/>
-        </w:numPr>
-        <w:rPr>
-          <w:sz w:val="28"/>
-        </w:rPr>
-      </w:pPr>
-      <w:r>
-        <w:rPr>
-          <w:sz w:val="28"/>
-        </w:rPr>
-        <w:t>Discuss and create a general idea of the look of the page with the client and developers</w:t>
-      </w:r>
-    </w:p>
-    <w:p>
-      <w:pPr>
-        <w:pStyle w:val="ListParagraph"/>
-        <w:numPr>
-          <w:ilvl w:val="0"/>
-          <w:numId w:val="2"/>
-        </w:numPr>
-        <w:rPr>
-          <w:sz w:val="28"/>
-        </w:rPr>
-      </w:pPr>
-      <w:r>
-        <w:rPr>
-          <w:sz w:val="28"/>
-        </w:rPr>
-        <w:t>Sketch a rough plan for the UI</w:t>
-      </w:r>
-    </w:p>
-    <w:p>
-      <w:pPr>
-        <w:pStyle w:val="ListParagraph"/>
-        <w:numPr>
-          <w:ilvl w:val="0"/>
-          <w:numId w:val="2"/>
-        </w:numPr>
-        <w:rPr>
-          <w:sz w:val="28"/>
-        </w:rPr>
-      </w:pPr>
-      <w:r>
-        <w:rPr>
-          <w:sz w:val="28"/>
-        </w:rPr>
-        <w:t>Build prototypes to show to client</w:t>
-      </w:r>
-    </w:p>
-    <w:p>
-      <w:pPr>
-        <w:pStyle w:val="ListParagraph"/>
-        <w:numPr>
-          <w:ilvl w:val="0"/>
-          <w:numId w:val="2"/>
-        </w:numPr>
-        <w:rPr>
-          <w:sz w:val="28"/>
-        </w:rPr>
-      </w:pPr>
-      <w:r>
-        <w:rPr>
-          <w:sz w:val="28"/>
-        </w:rPr>
-        <w:t>If approved to move forward start writing code for page otherwise return and update plans to fit client’s needs</w:t>
-      </w:r>
-    </w:p>
-    <w:p>
-      <w:pPr>
-        <w:pStyle w:val="ListParagraph"/>
-        <w:numPr>
-          <w:ilvl w:val="0"/>
-          <w:numId w:val="2"/>
-        </w:numPr>
-        <w:rPr>
-          <w:sz w:val="28"/>
-        </w:rPr>
-      </w:pPr>
-      <w:r>
-        <w:rPr>
-          <w:sz w:val="28"/>
-        </w:rPr>
-        <w:t>Create individual features for that specific page (Name indicates what kind of features will be added)</w:t>
-      </w:r>
-    </w:p>
-    <w:p>
-      <w:pPr>
-        <w:rPr>
-          <w:b/>
-          <w:sz w:val="28"/>
-        </w:rPr>
-      </w:pPr>
-    </w:p>
-    <w:p>
-      <w:pPr>
-        <w:rPr>
-          <w:b/>
-          <w:sz w:val="28"/>
-        </w:rPr>
-      </w:pPr>
-    </w:p>
-    <w:p>
-      <w:pPr>
-        <w:rPr>
-          <w:b/>
-          <w:sz w:val="28"/>
-        </w:rPr>
-      </w:pPr>
-    </w:p>
-    <w:p>
-      <w:pPr>
-        <w:rPr>
-          <w:b/>
-          <w:sz w:val="28"/>
-        </w:rPr>
-      </w:pPr>
-    </w:p>
-    <w:p>
-      <w:pPr>
-        <w:rPr>
-          <w:b/>
-          <w:sz w:val="28"/>
-        </w:rPr>
-      </w:pPr>
-    </w:p>
-    <w:p>
-      <w:pPr>
-        <w:rPr>
-          <w:b/>
-          <w:sz w:val="28"/>
-        </w:rPr>
-      </w:pPr>
-    </w:p>
-    <w:p>
-      <w:pPr>
-        <w:rPr>
-          <w:b/>
-          <w:sz w:val="28"/>
-        </w:rPr>
-      </w:pPr>
+      <w:r>
+        <w:rPr>
+          <w:sz w:val="28"/>
+        </w:rPr>
+        <w:t xml:space="preserve"> </w:t>
+      </w:r>
+      <w:r>
+        <w:rPr>
+          <w:b/>
+          <w:sz w:val="28"/>
+        </w:rPr>
+        <w:t>(Completed 23/08/2018)</w:t>
+      </w:r>
+    </w:p>
+    <w:p>
+      <w:pPr>
+        <w:pStyle w:val="ListParagraph"/>
+        <w:numPr>
+          <w:ilvl w:val="0"/>
+          <w:numId w:val="2"/>
+        </w:numPr>
+        <w:rPr>
+          <w:sz w:val="28"/>
+        </w:rPr>
+      </w:pPr>
+      <w:r>
+        <w:rPr>
+          <w:sz w:val="28"/>
+        </w:rPr>
+        <w:t xml:space="preserve">Sketch a rough plan for the </w:t>
+      </w:r>
+      <w:proofErr w:type="gramStart"/>
+      <w:r>
+        <w:rPr>
+          <w:sz w:val="28"/>
+        </w:rPr>
+        <w:t>UI</w:t>
+      </w:r>
+      <w:r>
+        <w:rPr>
+          <w:sz w:val="28"/>
+        </w:rPr>
+        <w:t xml:space="preserve"> </w:t>
+      </w:r>
+      <w:r>
+        <w:rPr>
+          <w:sz w:val="28"/>
+        </w:rPr>
+        <w:t xml:space="preserve"> </w:t>
+      </w:r>
+      <w:r>
+        <w:rPr>
+          <w:b/>
+          <w:sz w:val="28"/>
+        </w:rPr>
+        <w:t>(</w:t>
+      </w:r>
+      <w:proofErr w:type="gramEnd"/>
+      <w:r>
+        <w:rPr>
+          <w:b/>
+          <w:sz w:val="28"/>
+        </w:rPr>
+        <w:t xml:space="preserve">Completed </w:t>
+      </w:r>
+      <w:r>
+        <w:rPr>
+          <w:b/>
+          <w:sz w:val="28"/>
+        </w:rPr>
+        <w:t>02</w:t>
+      </w:r>
+      <w:r>
+        <w:rPr>
+          <w:b/>
+          <w:sz w:val="28"/>
+        </w:rPr>
+        <w:t>/0</w:t>
+      </w:r>
+      <w:r>
+        <w:rPr>
+          <w:b/>
+          <w:sz w:val="28"/>
+        </w:rPr>
+        <w:t>9</w:t>
+      </w:r>
+      <w:r>
+        <w:rPr>
+          <w:b/>
+          <w:sz w:val="28"/>
+        </w:rPr>
+        <w:t>/2018)</w:t>
+      </w:r>
+    </w:p>
+    <w:p>
+      <w:pPr>
+        <w:pStyle w:val="ListParagraph"/>
+        <w:numPr>
+          <w:ilvl w:val="0"/>
+          <w:numId w:val="2"/>
+        </w:numPr>
+        <w:rPr>
+          <w:sz w:val="28"/>
+        </w:rPr>
+      </w:pPr>
+      <w:r>
+        <w:rPr>
+          <w:sz w:val="28"/>
+        </w:rPr>
+        <w:t xml:space="preserve">Build prototypes to show to </w:t>
+      </w:r>
+      <w:proofErr w:type="gramStart"/>
+      <w:r>
+        <w:rPr>
+          <w:sz w:val="28"/>
+        </w:rPr>
+        <w:t>client</w:t>
+      </w:r>
+      <w:r>
+        <w:rPr>
+          <w:sz w:val="28"/>
+        </w:rPr>
+        <w:t xml:space="preserve"> </w:t>
+      </w:r>
+      <w:r>
+        <w:rPr>
+          <w:sz w:val="28"/>
+        </w:rPr>
+        <w:t xml:space="preserve"> </w:t>
+      </w:r>
+      <w:r>
+        <w:rPr>
+          <w:b/>
+          <w:sz w:val="28"/>
+        </w:rPr>
+        <w:t>(</w:t>
+      </w:r>
+      <w:proofErr w:type="gramEnd"/>
+      <w:r>
+        <w:rPr>
+          <w:b/>
+          <w:sz w:val="28"/>
+        </w:rPr>
+        <w:t xml:space="preserve">Completed </w:t>
+      </w:r>
+      <w:r>
+        <w:rPr>
+          <w:b/>
+          <w:sz w:val="28"/>
+        </w:rPr>
+        <w:t>02</w:t>
+      </w:r>
+      <w:r>
+        <w:rPr>
+          <w:b/>
+          <w:sz w:val="28"/>
+        </w:rPr>
+        <w:t>/0</w:t>
+      </w:r>
+      <w:r>
+        <w:rPr>
+          <w:b/>
+          <w:sz w:val="28"/>
+        </w:rPr>
+        <w:t>9</w:t>
+      </w:r>
+      <w:r>
+        <w:rPr>
+          <w:b/>
+          <w:sz w:val="28"/>
+        </w:rPr>
+        <w:t>/2018)</w:t>
+      </w:r>
+    </w:p>
+    <w:p>
+      <w:pPr>
+        <w:pStyle w:val="ListParagraph"/>
+        <w:numPr>
+          <w:ilvl w:val="0"/>
+          <w:numId w:val="2"/>
+        </w:numPr>
+        <w:rPr>
+          <w:sz w:val="28"/>
+        </w:rPr>
+      </w:pPr>
+      <w:r>
+        <w:rPr>
+          <w:sz w:val="28"/>
+        </w:rPr>
+        <w:t xml:space="preserve">Code and style </w:t>
+      </w:r>
+      <w:proofErr w:type="gramStart"/>
+      <w:r>
+        <w:rPr>
+          <w:sz w:val="28"/>
+        </w:rPr>
+        <w:t>page</w:t>
+      </w:r>
+      <w:r>
+        <w:rPr>
+          <w:sz w:val="28"/>
+        </w:rPr>
+        <w:t xml:space="preserve"> </w:t>
+      </w:r>
+      <w:r>
+        <w:rPr>
+          <w:sz w:val="28"/>
+        </w:rPr>
+        <w:t xml:space="preserve"> </w:t>
+      </w:r>
+      <w:r>
+        <w:rPr>
+          <w:b/>
+          <w:sz w:val="28"/>
+        </w:rPr>
+        <w:t>(</w:t>
+      </w:r>
+      <w:proofErr w:type="gramEnd"/>
+      <w:r>
+        <w:rPr>
+          <w:b/>
+          <w:sz w:val="28"/>
+        </w:rPr>
+        <w:t xml:space="preserve">Completed </w:t>
+      </w:r>
+      <w:r>
+        <w:rPr>
+          <w:b/>
+          <w:sz w:val="28"/>
+        </w:rPr>
+        <w:t>13</w:t>
+      </w:r>
+      <w:r>
+        <w:rPr>
+          <w:b/>
+          <w:sz w:val="28"/>
+        </w:rPr>
+        <w:t>/0</w:t>
+      </w:r>
+      <w:r>
+        <w:rPr>
+          <w:b/>
+          <w:sz w:val="28"/>
+        </w:rPr>
+        <w:t>9</w:t>
+      </w:r>
+      <w:r>
+        <w:rPr>
+          <w:b/>
+          <w:sz w:val="28"/>
+        </w:rPr>
+        <w:t>/2018)</w:t>
+      </w:r>
+    </w:p>
+    <w:p>
+      <w:pPr>
+        <w:pStyle w:val="ListParagraph"/>
+        <w:numPr>
+          <w:ilvl w:val="0"/>
+          <w:numId w:val="2"/>
+        </w:numPr>
+        <w:rPr>
+          <w:sz w:val="28"/>
+        </w:rPr>
+      </w:pPr>
+      <w:r>
+        <w:rPr>
+          <w:sz w:val="28"/>
+        </w:rPr>
+        <w:t xml:space="preserve">Either develop custom graphing software or find and adapt </w:t>
+      </w:r>
+      <w:proofErr w:type="gramStart"/>
+      <w:r>
+        <w:rPr>
+          <w:sz w:val="28"/>
+        </w:rPr>
+        <w:t>a</w:t>
+      </w:r>
+      <w:proofErr w:type="gramEnd"/>
+      <w:r>
+        <w:rPr>
+          <w:sz w:val="28"/>
+        </w:rPr>
+        <w:t xml:space="preserve"> open source graphing library to show reports</w:t>
+      </w:r>
+      <w:r>
+        <w:rPr>
+          <w:sz w:val="28"/>
+        </w:rPr>
+        <w:t xml:space="preserve"> </w:t>
+      </w:r>
+      <w:r>
+        <w:rPr>
+          <w:b/>
+          <w:sz w:val="28"/>
+        </w:rPr>
+        <w:t xml:space="preserve">(Completed </w:t>
+      </w:r>
+      <w:r>
+        <w:rPr>
+          <w:b/>
+          <w:sz w:val="28"/>
+        </w:rPr>
+        <w:t>14</w:t>
+      </w:r>
+      <w:r>
+        <w:rPr>
+          <w:b/>
+          <w:sz w:val="28"/>
+        </w:rPr>
+        <w:t>/09/2018)</w:t>
+      </w:r>
+    </w:p>
+    <w:p>
+      <w:pPr>
+        <w:pStyle w:val="ListParagraph"/>
+        <w:numPr>
+          <w:ilvl w:val="0"/>
+          <w:numId w:val="2"/>
+        </w:numPr>
+        <w:rPr>
+          <w:sz w:val="28"/>
+        </w:rPr>
+      </w:pPr>
+      <w:r>
+        <w:rPr>
+          <w:sz w:val="28"/>
+        </w:rPr>
+        <w:t>Connect to Django for information from the database and feed data into graphing scripts</w:t>
+      </w:r>
+      <w:r>
+        <w:rPr>
+          <w:sz w:val="28"/>
+        </w:rPr>
+        <w:t xml:space="preserve"> </w:t>
+      </w:r>
+      <w:r>
+        <w:rPr>
+          <w:b/>
+          <w:sz w:val="28"/>
+        </w:rPr>
+        <w:t>(Completed 1</w:t>
+      </w:r>
+      <w:r>
+        <w:rPr>
+          <w:b/>
+          <w:sz w:val="28"/>
+        </w:rPr>
+        <w:t>4</w:t>
+      </w:r>
       <w:bookmarkStart w:id="0" w:name="_GoBack"/>
       <w:bookmarkEnd w:id="0"/>
       <w:r>
@@ -1720,155 +3000,56 @@
           <w:b/>
           <w:sz w:val="28"/>
         </w:rPr>
-        <w:lastRenderedPageBreak/>
-        <w:t>Thomas Walker</w:t>
-      </w:r>
-    </w:p>
-    <w:p>
-      <w:pPr>
-        <w:rPr>
-          <w:sz w:val="28"/>
-        </w:rPr>
-      </w:pPr>
-      <w:r>
-        <w:rPr>
-          <w:sz w:val="28"/>
-        </w:rPr>
-        <w:t>Jobs Taken:</w:t>
-      </w:r>
-    </w:p>
-    <w:p>
-      <w:pPr>
-        <w:rPr>
-          <w:sz w:val="28"/>
-        </w:rPr>
-      </w:pPr>
-      <w:r>
-        <w:rPr>
-          <w:sz w:val="28"/>
-        </w:rPr>
-        <w:t xml:space="preserve">UI Designs </w:t>
-      </w:r>
-      <w:r>
-        <w:rPr>
-          <w:sz w:val="28"/>
-        </w:rPr>
-        <w:t>–</w:t>
-      </w:r>
-      <w:r>
-        <w:rPr>
-          <w:sz w:val="28"/>
-        </w:rPr>
-        <w:t xml:space="preserve"> </w:t>
-      </w:r>
-      <w:r>
-        <w:rPr>
-          <w:sz w:val="28"/>
-        </w:rPr>
-        <w:t>Reporting Page</w:t>
-      </w:r>
-    </w:p>
-    <w:p>
-      <w:pPr>
-        <w:rPr>
-          <w:sz w:val="28"/>
-        </w:rPr>
-      </w:pPr>
-      <w:r>
-        <w:rPr>
-          <w:sz w:val="28"/>
-        </w:rPr>
-        <w:t>Job breakdown:</w:t>
-      </w:r>
-    </w:p>
-    <w:p>
-      <w:pPr>
-        <w:pStyle w:val="ListParagraph"/>
-        <w:numPr>
-          <w:ilvl w:val="0"/>
-          <w:numId w:val="2"/>
-        </w:numPr>
-        <w:rPr>
-          <w:sz w:val="28"/>
-        </w:rPr>
-      </w:pPr>
-      <w:r>
-        <w:rPr>
-          <w:sz w:val="28"/>
-        </w:rPr>
-        <w:t>Discuss and create a general idea of the look of the page with the client and developers</w:t>
-      </w:r>
-    </w:p>
-    <w:p>
-      <w:pPr>
-        <w:pStyle w:val="ListParagraph"/>
-        <w:numPr>
-          <w:ilvl w:val="0"/>
-          <w:numId w:val="2"/>
-        </w:numPr>
-        <w:rPr>
-          <w:sz w:val="28"/>
-        </w:rPr>
-      </w:pPr>
-      <w:r>
-        <w:rPr>
-          <w:sz w:val="28"/>
-        </w:rPr>
-        <w:t>Sketch a rough plan for the UI</w:t>
-      </w:r>
-    </w:p>
-    <w:p>
-      <w:pPr>
-        <w:pStyle w:val="ListParagraph"/>
-        <w:numPr>
-          <w:ilvl w:val="0"/>
-          <w:numId w:val="2"/>
-        </w:numPr>
-        <w:rPr>
-          <w:sz w:val="28"/>
-        </w:rPr>
-      </w:pPr>
-      <w:r>
-        <w:rPr>
-          <w:sz w:val="28"/>
-        </w:rPr>
-        <w:t>Build prototypes to show to client</w:t>
-      </w:r>
-    </w:p>
-    <w:p>
-      <w:pPr>
-        <w:pStyle w:val="ListParagraph"/>
-        <w:numPr>
-          <w:ilvl w:val="0"/>
-          <w:numId w:val="2"/>
-        </w:numPr>
-        <w:rPr>
-          <w:sz w:val="28"/>
-        </w:rPr>
-      </w:pPr>
-      <w:r>
-        <w:rPr>
-          <w:sz w:val="28"/>
-        </w:rPr>
-        <w:t>If approved to move forward start writing code for page otherwise return and update plans to fit client’s needs</w:t>
-      </w:r>
-    </w:p>
-    <w:p>
-      <w:pPr>
-        <w:pStyle w:val="ListParagraph"/>
-        <w:numPr>
-          <w:ilvl w:val="0"/>
-          <w:numId w:val="2"/>
-        </w:numPr>
-        <w:rPr>
-          <w:sz w:val="28"/>
-        </w:rPr>
-      </w:pPr>
-      <w:r>
-        <w:rPr>
-          <w:sz w:val="28"/>
-        </w:rPr>
-        <w:t>Create individual features for that specific page (Name indicates what kind of features will be added)</w:t>
+        <w:t>/09/2018)</w:t>
+      </w:r>
+    </w:p>
+    <w:p>
+      <w:pPr>
+        <w:rPr>
+          <w:sz w:val="28"/>
+        </w:rPr>
+      </w:pPr>
+      <w:r>
+        <w:rPr>
+          <w:sz w:val="28"/>
+        </w:rPr>
+        <w:t>UI Designs and Implementation – Search Page</w:t>
+      </w:r>
+    </w:p>
+    <w:p>
+      <w:pPr>
+        <w:pStyle w:val="ListParagraph"/>
+        <w:numPr>
+          <w:ilvl w:val="0"/>
+          <w:numId w:val="2"/>
+        </w:numPr>
+        <w:rPr>
+          <w:sz w:val="28"/>
+        </w:rPr>
+      </w:pPr>
+      <w:r>
+        <w:rPr>
+          <w:sz w:val="28"/>
+        </w:rPr>
+        <w:t>Code and style page</w:t>
+      </w:r>
+    </w:p>
+    <w:p>
+      <w:pPr>
+        <w:pStyle w:val="ListParagraph"/>
+        <w:numPr>
+          <w:ilvl w:val="0"/>
+          <w:numId w:val="2"/>
+        </w:numPr>
+        <w:rPr>
+          <w:sz w:val="28"/>
+        </w:rPr>
+      </w:pPr>
+      <w:r>
+        <w:rPr>
+          <w:sz w:val="28"/>
+        </w:rPr>
+        <w:t>Some minor search functionality with the Django server and database for testing</w:t>
       </w:r>
     </w:p>
     <w:p>

</xml_diff>